<commit_message>
Last changes before merge 15/01/2024
</commit_message>
<xml_diff>
--- a/backend/public/3.docx
+++ b/backend/public/3.docx
@@ -183,8 +183,6 @@
           <w:szCs w:val="40"/>
         </w:rPr>
       </w:r>
-      <w:bookmarkStart w:id="0" w:name="_Hlk148431107"/>
-      <w:bookmarkStart w:id="1" w:name="_Hlk148431107"/>
     </w:p>
     <w:p>
       <w:pPr>
@@ -284,17 +282,7 @@
           <w:sz w:val="40"/>
           <w:szCs w:val="40"/>
         </w:rPr>
-        <w:t>Version 1.</w:t>
-      </w:r>
-      <w:r>
-        <w:rPr>
-          <w:rFonts w:eastAsia="Times New Roman" w:cs="" w:cstheme="minorBidi"/>
-          <w:b/>
-          <w:bCs/>
-          <w:sz w:val="40"/>
-          <w:szCs w:val="40"/>
-        </w:rPr>
-        <w:t>0</w:t>
+        <w:t>Version 1.0</w:t>
       </w:r>
     </w:p>
     <w:p>
@@ -310,7 +298,7 @@
           <w:lang w:val="fr-FR" w:eastAsia="fr-FR"/>
         </w:rPr>
       </w:pPr>
-      <w:bookmarkStart w:id="2" w:name="_Hlk148431107"/>
+      <w:bookmarkStart w:id="0" w:name="_Hlk148431107"/>
       <w:r>
         <w:rPr>
           <w:rFonts w:eastAsia="Times New Roman" w:cs="" w:cstheme="minorBidi"/>
@@ -322,7 +310,7 @@
         </w:rPr>
         <w:t xml:space="preserve">${LN} </w:t>
       </w:r>
-      <w:bookmarkEnd w:id="2"/>
+      <w:bookmarkEnd w:id="0"/>
       <w:r>
         <w:rPr>
           <w:rFonts w:eastAsia="Times New Roman" w:cs="" w:cstheme="minorBidi"/>
@@ -958,18 +946,18 @@
         <w:ind w:hanging="720" w:left="1080" w:right="552"/>
         <w:rPr/>
       </w:pPr>
-      <w:bookmarkStart w:id="3" w:name="_Toc148430315"/>
-      <w:bookmarkStart w:id="4" w:name="_Toc1208692934"/>
+      <w:bookmarkStart w:id="1" w:name="_Toc148430315"/>
+      <w:bookmarkStart w:id="2" w:name="_Toc1208692934"/>
       <w:r>
         <w:rPr/>
         <w:t xml:space="preserve">Audit Technique des </w:t>
       </w:r>
-      <w:bookmarkEnd w:id="4"/>
+      <w:bookmarkEnd w:id="2"/>
       <w:r>
         <w:rPr/>
         <w:t>${SRV_TITLE}</w:t>
       </w:r>
-      <w:bookmarkEnd w:id="3"/>
+      <w:bookmarkEnd w:id="1"/>
     </w:p>
     <w:p>
       <w:pPr>
@@ -1092,7 +1080,7 @@
           <w:szCs w:val="24"/>
         </w:rPr>
       </w:pPr>
-      <w:bookmarkStart w:id="5" w:name="_Toc148430316"/>
+      <w:bookmarkStart w:id="3" w:name="_Toc148430316"/>
       <w:r>
         <w:rPr>
           <w:sz w:val="24"/>
@@ -1100,7 +1088,7 @@
         </w:rPr>
         <w:t>Statistiques globales (${TLT_} ${SRV_TITLE})</w:t>
       </w:r>
-      <w:bookmarkEnd w:id="5"/>
+      <w:bookmarkEnd w:id="3"/>
     </w:p>
     <w:p>
       <w:pPr>
@@ -1888,7 +1876,137 @@
           <w:szCs w:val="24"/>
         </w:rPr>
       </w:pPr>
-      <w:bookmarkStart w:id="6" w:name="_Toc148430317"/>
+      <w:bookmarkStart w:id="4" w:name="_Toc148430317"/>
+      <w:r>
+        <w:rPr>
+          <w:sz w:val="24"/>
+          <w:szCs w:val="24"/>
+        </w:rPr>
+        <w:t>C</w:t>
+      </w:r>
+      <w:bookmarkEnd w:id="4"/>
+      <w:r>
+        <w:rPr>
+          <w:sz w:val="24"/>
+          <w:szCs w:val="24"/>
+        </w:rPr>
+        <w:t>ollecte d’information des sources ouvertes</w:t>
+      </w:r>
+    </w:p>
+    <w:p>
+      <w:pPr>
+        <w:pStyle w:val="BodyText"/>
+        <w:tabs>
+          <w:tab w:val="clear" w:pos="720"/>
+          <w:tab w:val="left" w:pos="0" w:leader="none"/>
+        </w:tabs>
+        <w:ind w:hanging="0" w:left="0"/>
+        <w:rPr>
+          <w:sz w:val="24"/>
+          <w:szCs w:val="24"/>
+        </w:rPr>
+      </w:pPr>
+      <w:r>
+        <w:rPr/>
+      </w:r>
+    </w:p>
+    <w:p>
+      <w:pPr>
+        <w:pStyle w:val="BodyText"/>
+        <w:tabs>
+          <w:tab w:val="clear" w:pos="720"/>
+          <w:tab w:val="left" w:pos="0" w:leader="none"/>
+        </w:tabs>
+        <w:ind w:hanging="0" w:left="0"/>
+        <w:rPr>
+          <w:sz w:val="24"/>
+          <w:szCs w:val="24"/>
+        </w:rPr>
+      </w:pPr>
+      <w:r>
+        <w:rPr/>
+        <w:drawing>
+          <wp:anchor behindDoc="0" distT="0" distB="0" distL="0" distR="0" simplePos="0" locked="0" layoutInCell="0" allowOverlap="1" relativeHeight="17">
+            <wp:simplePos x="0" y="0"/>
+            <wp:positionH relativeFrom="column">
+              <wp:align>center</wp:align>
+            </wp:positionH>
+            <wp:positionV relativeFrom="paragraph">
+              <wp:posOffset>635</wp:posOffset>
+            </wp:positionV>
+            <wp:extent cx="5759450" cy="905510"/>
+            <wp:effectExtent l="0" t="0" r="0" b="0"/>
+            <wp:wrapSquare wrapText="largest"/>
+            <wp:docPr id="2" name="Image1" descr=""/>
+            <wp:cNvGraphicFramePr>
+              <a:graphicFrameLocks xmlns:a="http://schemas.openxmlformats.org/drawingml/2006/main" noChangeAspect="1"/>
+            </wp:cNvGraphicFramePr>
+            <a:graphic xmlns:a="http://schemas.openxmlformats.org/drawingml/2006/main">
+              <a:graphicData uri="http://schemas.openxmlformats.org/drawingml/2006/picture">
+                <pic:pic xmlns:pic="http://schemas.openxmlformats.org/drawingml/2006/picture">
+                  <pic:nvPicPr>
+                    <pic:cNvPr id="2" name="Image1" descr=""/>
+                    <pic:cNvPicPr>
+                      <a:picLocks noChangeAspect="1" noChangeArrowheads="1"/>
+                    </pic:cNvPicPr>
+                  </pic:nvPicPr>
+                  <pic:blipFill>
+                    <a:blip r:embed="rId3"/>
+                    <a:stretch>
+                      <a:fillRect/>
+                    </a:stretch>
+                  </pic:blipFill>
+                  <pic:spPr bwMode="auto">
+                    <a:xfrm>
+                      <a:off x="0" y="0"/>
+                      <a:ext cx="5759450" cy="905510"/>
+                    </a:xfrm>
+                    <a:prstGeom prst="rect">
+                      <a:avLst/>
+                    </a:prstGeom>
+                  </pic:spPr>
+                </pic:pic>
+              </a:graphicData>
+            </a:graphic>
+          </wp:anchor>
+        </w:drawing>
+      </w:r>
+    </w:p>
+    <w:p>
+      <w:pPr>
+        <w:pStyle w:val="BodyText"/>
+        <w:tabs>
+          <w:tab w:val="clear" w:pos="720"/>
+          <w:tab w:val="left" w:pos="0" w:leader="none"/>
+        </w:tabs>
+        <w:ind w:hanging="0" w:left="0"/>
+        <w:rPr>
+          <w:sz w:val="24"/>
+          <w:szCs w:val="24"/>
+        </w:rPr>
+      </w:pPr>
+      <w:r>
+        <w:rPr/>
+      </w:r>
+    </w:p>
+    <w:p>
+      <w:pPr>
+        <w:pStyle w:val="Heading3"/>
+        <w:numPr>
+          <w:ilvl w:val="0"/>
+          <w:numId w:val="4"/>
+        </w:numPr>
+        <w:tabs>
+          <w:tab w:val="clear" w:pos="720"/>
+          <w:tab w:val="left" w:pos="0" w:leader="none"/>
+        </w:tabs>
+        <w:ind w:hanging="0" w:left="0"/>
+        <w:rPr>
+          <w:sz w:val="24"/>
+          <w:szCs w:val="24"/>
+        </w:rPr>
+      </w:pPr>
+      <w:bookmarkStart w:id="5" w:name="_Toc148430317_Copie_1"/>
       <w:r>
         <w:rPr>
           <w:sz w:val="24"/>
@@ -1896,7 +2014,7 @@
         </w:rPr>
         <w:t>Efficacités de gestion des vulnérabilités</w:t>
       </w:r>
-      <w:bookmarkEnd w:id="6"/>
+      <w:bookmarkEnd w:id="5"/>
     </w:p>
     <w:p>
       <w:pPr>
@@ -3436,10 +3554,10 @@
     <w:p>
       <w:pPr>
         <w:sectPr>
-          <w:headerReference w:type="default" r:id="rId3"/>
-          <w:headerReference w:type="first" r:id="rId4"/>
-          <w:footerReference w:type="default" r:id="rId5"/>
-          <w:footerReference w:type="first" r:id="rId6"/>
+          <w:headerReference w:type="default" r:id="rId4"/>
+          <w:headerReference w:type="first" r:id="rId5"/>
+          <w:footerReference w:type="default" r:id="rId6"/>
+          <w:footerReference w:type="first" r:id="rId7"/>
           <w:type w:val="nextPage"/>
           <w:pgSz w:w="11906" w:h="16838"/>
           <w:pgMar w:left="1418" w:right="1418" w:gutter="0" w:header="284" w:top="1949" w:footer="0" w:bottom="1418"/>
@@ -3460,12 +3578,12 @@
       <w:r>
         <w:rPr/>
       </w:r>
-      <w:bookmarkStart w:id="10" w:name="__RefHeading___Toc24120_482658952"/>
-      <w:bookmarkStart w:id="11" w:name="_Toc576578888_Copie_1_Copie_1_Copie_1_Co"/>
-      <w:bookmarkStart w:id="12" w:name="__RefHeading___Toc24120_482658952"/>
-      <w:bookmarkStart w:id="13" w:name="_Toc576578888_Copie_1_Copie_1_Copie_1_Co"/>
+      <w:bookmarkStart w:id="9" w:name="__RefHeading___Toc24120_482658952"/>
+      <w:bookmarkStart w:id="10" w:name="_Toc576578888_Copie_1_Copie_1_Copie_1_Co"/>
+      <w:bookmarkStart w:id="11" w:name="__RefHeading___Toc24120_482658952"/>
+      <w:bookmarkStart w:id="12" w:name="_Toc576578888_Copie_1_Copie_1_Copie_1_Co"/>
+      <w:bookmarkEnd w:id="11"/>
       <w:bookmarkEnd w:id="12"/>
-      <w:bookmarkEnd w:id="13"/>
     </w:p>
     <w:p>
       <w:pPr>
@@ -3477,18 +3595,18 @@
         <w:ind w:hanging="720" w:left="1080" w:right="552"/>
         <w:rPr/>
       </w:pPr>
-      <w:bookmarkStart w:id="14" w:name="_Toc148430318"/>
-      <w:bookmarkStart w:id="15" w:name="_Toc1093378815"/>
+      <w:bookmarkStart w:id="13" w:name="_Toc148430318"/>
+      <w:bookmarkStart w:id="14" w:name="_Toc1093378815"/>
       <w:r>
         <w:rPr/>
         <w:t>Scan des Vulnérabilités</w:t>
       </w:r>
-      <w:bookmarkEnd w:id="15"/>
+      <w:bookmarkEnd w:id="14"/>
       <w:r>
         <w:rPr/>
         <w:t xml:space="preserve"> et Configurations ${SRV_TITLE}: Vue d’ensemble</w:t>
       </w:r>
-      <w:bookmarkEnd w:id="14"/>
+      <w:bookmarkEnd w:id="13"/>
     </w:p>
     <w:p>
       <w:pPr>
@@ -3873,10 +3991,6 @@
             <w:r>
               <w:rPr>
                 <w:rFonts w:eastAsia="Calibri"/>
-                <w:kern w:val="0"/>
-                <w:sz w:val="20"/>
-                <w:szCs w:val="20"/>
-                <w:lang w:bidi="ar-SA"/>
               </w:rPr>
             </w:r>
           </w:p>
@@ -3906,10 +4020,6 @@
             <w:r>
               <w:rPr>
                 <w:rFonts w:eastAsia="Calibri"/>
-                <w:kern w:val="0"/>
-                <w:sz w:val="20"/>
-                <w:szCs w:val="20"/>
-                <w:lang w:bidi="ar-SA"/>
               </w:rPr>
             </w:r>
           </w:p>
@@ -4175,10 +4285,6 @@
             <w:r>
               <w:rPr>
                 <w:rFonts w:eastAsia="Times New Roman" w:cs="Times New Roman" w:ascii="Times New Roman" w:hAnsi="Times New Roman"/>
-                <w:kern w:val="0"/>
-                <w:sz w:val="20"/>
-                <w:szCs w:val="20"/>
-                <w:lang w:bidi="ar-SA"/>
               </w:rPr>
             </w:r>
           </w:p>
@@ -4207,10 +4313,6 @@
             <w:r>
               <w:rPr>
                 <w:rFonts w:eastAsia="Times New Roman" w:cs="Times New Roman" w:ascii="Times New Roman" w:hAnsi="Times New Roman"/>
-                <w:kern w:val="0"/>
-                <w:sz w:val="20"/>
-                <w:szCs w:val="20"/>
-                <w:lang w:bidi="ar-SA"/>
               </w:rPr>
             </w:r>
           </w:p>
@@ -4239,10 +4341,6 @@
             <w:r>
               <w:rPr>
                 <w:rFonts w:eastAsia="Times New Roman" w:cs="Times New Roman" w:ascii="Times New Roman" w:hAnsi="Times New Roman"/>
-                <w:kern w:val="0"/>
-                <w:sz w:val="20"/>
-                <w:szCs w:val="20"/>
-                <w:lang w:bidi="ar-SA"/>
               </w:rPr>
             </w:r>
           </w:p>
@@ -5294,10 +5392,8 @@
             <w:r>
               <w:rPr>
                 <w:rFonts w:eastAsia="Calibri"/>
-                <w:kern w:val="0"/>
-                <w:sz w:val="20"/>
-                <w:szCs w:val="20"/>
-                <w:lang w:bidi="ar-SA"/>
+                <w:sz w:val="20"/>
+                <w:szCs w:val="20"/>
               </w:rPr>
             </w:r>
           </w:p>
@@ -5846,10 +5942,10 @@
     <w:p>
       <w:pPr>
         <w:sectPr>
-          <w:headerReference w:type="default" r:id="rId7"/>
-          <w:headerReference w:type="first" r:id="rId8"/>
-          <w:footerReference w:type="default" r:id="rId9"/>
-          <w:footerReference w:type="first" r:id="rId10"/>
+          <w:headerReference w:type="default" r:id="rId8"/>
+          <w:headerReference w:type="first" r:id="rId9"/>
+          <w:footerReference w:type="default" r:id="rId10"/>
+          <w:footerReference w:type="first" r:id="rId11"/>
           <w:type w:val="nextPage"/>
           <w:pgSz w:orient="landscape" w:w="16838" w:h="11906"/>
           <w:pgMar w:left="1418" w:right="1418" w:gutter="0" w:header="284" w:top="1418" w:footer="0" w:bottom="1418"/>
@@ -5882,12 +5978,12 @@
           <w:rFonts w:eastAsia="Times New Roman" w:cs="" w:cstheme="minorBidi"/>
         </w:rPr>
       </w:pPr>
-      <w:bookmarkStart w:id="16" w:name="_Toc148430319"/>
+      <w:bookmarkStart w:id="15" w:name="_Toc148430319"/>
       <w:r>
         <w:rPr/>
         <w:t>Vulnérabilités détectées</w:t>
       </w:r>
-      <w:bookmarkEnd w:id="16"/>
+      <w:bookmarkEnd w:id="15"/>
     </w:p>
     <w:p>
       <w:pPr>
@@ -5904,7 +6000,7 @@
           <w:szCs w:val="24"/>
         </w:rPr>
       </w:pPr>
-      <w:bookmarkStart w:id="17" w:name="_Toc148430320"/>
+      <w:bookmarkStart w:id="16" w:name="_Toc148430320"/>
       <w:r>
         <w:rPr>
           <w:sz w:val="24"/>
@@ -5912,8 +6008,8 @@
         </w:rPr>
         <w:t>Vu</w:t>
       </w:r>
-      <w:bookmarkStart w:id="18" w:name="_Toc2124445969_Copie_1"/>
-      <w:bookmarkEnd w:id="18"/>
+      <w:bookmarkStart w:id="17" w:name="_Toc2124445969_Copie_1"/>
+      <w:bookmarkEnd w:id="17"/>
       <w:r>
         <w:rPr>
           <w:sz w:val="24"/>
@@ -5921,7 +6017,7 @@
         </w:rPr>
         <w:t>e d’ensemble</w:t>
       </w:r>
-      <w:bookmarkEnd w:id="17"/>
+      <w:bookmarkEnd w:id="16"/>
     </w:p>
     <w:p>
       <w:pPr>
@@ -5956,9 +6052,9 @@
       </w:tblPr>
       <w:tblGrid>
         <w:gridCol w:w="863"/>
-        <w:gridCol w:w="1132"/>
-        <w:gridCol w:w="5833"/>
-        <w:gridCol w:w="937"/>
+        <w:gridCol w:w="1131"/>
+        <w:gridCol w:w="5835"/>
+        <w:gridCol w:w="936"/>
         <w:gridCol w:w="589"/>
         <w:gridCol w:w="1084"/>
       </w:tblGrid>
@@ -6002,7 +6098,7 @@
         </w:tc>
         <w:tc>
           <w:tcPr>
-            <w:tcW w:w="1132" w:type="dxa"/>
+            <w:tcW w:w="1131" w:type="dxa"/>
             <w:tcBorders>
               <w:right w:val="nil"/>
             </w:tcBorders>
@@ -6036,7 +6132,7 @@
         </w:tc>
         <w:tc>
           <w:tcPr>
-            <w:tcW w:w="5833" w:type="dxa"/>
+            <w:tcW w:w="5835" w:type="dxa"/>
             <w:tcBorders>
               <w:right w:val="nil"/>
             </w:tcBorders>
@@ -6070,7 +6166,7 @@
         </w:tc>
         <w:tc>
           <w:tcPr>
-            <w:tcW w:w="937" w:type="dxa"/>
+            <w:tcW w:w="936" w:type="dxa"/>
             <w:tcBorders>
               <w:right w:val="nil"/>
             </w:tcBorders>
@@ -6211,7 +6307,7 @@
         </w:tc>
         <w:tc>
           <w:tcPr>
-            <w:tcW w:w="1132" w:type="dxa"/>
+            <w:tcW w:w="1131" w:type="dxa"/>
             <w:tcBorders>
               <w:right w:val="nil"/>
             </w:tcBorders>
@@ -6273,7 +6369,7 @@
         </w:tc>
         <w:tc>
           <w:tcPr>
-            <w:tcW w:w="5833" w:type="dxa"/>
+            <w:tcW w:w="5835" w:type="dxa"/>
             <w:tcBorders>
               <w:right w:val="nil"/>
             </w:tcBorders>
@@ -6380,7 +6476,7 @@
         </w:tc>
         <w:tc>
           <w:tcPr>
-            <w:tcW w:w="937" w:type="dxa"/>
+            <w:tcW w:w="936" w:type="dxa"/>
             <w:tcBorders>
               <w:right w:val="nil"/>
             </w:tcBorders>
@@ -6612,7 +6708,7 @@
         </w:tc>
         <w:tc>
           <w:tcPr>
-            <w:tcW w:w="1132" w:type="dxa"/>
+            <w:tcW w:w="1131" w:type="dxa"/>
             <w:tcBorders>
               <w:top w:val="nil"/>
               <w:right w:val="nil"/>
@@ -6675,7 +6771,7 @@
         </w:tc>
         <w:tc>
           <w:tcPr>
-            <w:tcW w:w="5833" w:type="dxa"/>
+            <w:tcW w:w="5835" w:type="dxa"/>
             <w:tcBorders>
               <w:top w:val="nil"/>
               <w:right w:val="nil"/>
@@ -6783,7 +6879,7 @@
         </w:tc>
         <w:tc>
           <w:tcPr>
-            <w:tcW w:w="937" w:type="dxa"/>
+            <w:tcW w:w="936" w:type="dxa"/>
             <w:tcBorders>
               <w:top w:val="nil"/>
               <w:right w:val="nil"/>
@@ -7007,7 +7103,7 @@
         </w:tc>
         <w:tc>
           <w:tcPr>
-            <w:tcW w:w="1132" w:type="dxa"/>
+            <w:tcW w:w="1131" w:type="dxa"/>
             <w:tcBorders>
               <w:top w:val="nil"/>
               <w:right w:val="nil"/>
@@ -7070,7 +7166,7 @@
         </w:tc>
         <w:tc>
           <w:tcPr>
-            <w:tcW w:w="5833" w:type="dxa"/>
+            <w:tcW w:w="5835" w:type="dxa"/>
             <w:tcBorders>
               <w:top w:val="nil"/>
               <w:right w:val="nil"/>
@@ -7178,7 +7274,7 @@
         </w:tc>
         <w:tc>
           <w:tcPr>
-            <w:tcW w:w="937" w:type="dxa"/>
+            <w:tcW w:w="936" w:type="dxa"/>
             <w:tcBorders>
               <w:top w:val="nil"/>
               <w:right w:val="nil"/>
@@ -7402,7 +7498,7 @@
         </w:tc>
         <w:tc>
           <w:tcPr>
-            <w:tcW w:w="1132" w:type="dxa"/>
+            <w:tcW w:w="1131" w:type="dxa"/>
             <w:tcBorders>
               <w:top w:val="nil"/>
               <w:right w:val="nil"/>
@@ -7465,7 +7561,7 @@
         </w:tc>
         <w:tc>
           <w:tcPr>
-            <w:tcW w:w="5833" w:type="dxa"/>
+            <w:tcW w:w="5835" w:type="dxa"/>
             <w:tcBorders>
               <w:top w:val="nil"/>
               <w:right w:val="nil"/>
@@ -7573,7 +7669,7 @@
         </w:tc>
         <w:tc>
           <w:tcPr>
-            <w:tcW w:w="937" w:type="dxa"/>
+            <w:tcW w:w="936" w:type="dxa"/>
             <w:tcBorders>
               <w:top w:val="nil"/>
               <w:right w:val="nil"/>
@@ -7796,9 +7892,9 @@
           <w:szCs w:val="20"/>
         </w:rPr>
       </w:r>
+      <w:bookmarkStart w:id="18" w:name="__RefHeading___Toc975_1071293927"/>
       <w:bookmarkStart w:id="19" w:name="__RefHeading___Toc975_1071293927"/>
-      <w:bookmarkStart w:id="20" w:name="__RefHeading___Toc975_1071293927"/>
-      <w:bookmarkEnd w:id="20"/>
+      <w:bookmarkEnd w:id="19"/>
       <w:r>
         <w:br w:type="page"/>
       </w:r>
@@ -7819,7 +7915,7 @@
           <w:szCs w:val="24"/>
         </w:rPr>
       </w:pPr>
-      <w:bookmarkStart w:id="21" w:name="_Toc148430321"/>
+      <w:bookmarkStart w:id="20" w:name="_Toc148430321"/>
       <w:r>
         <w:rPr>
           <w:sz w:val="24"/>
@@ -7827,7 +7923,7 @@
         </w:rPr>
         <w:t>Vulnérabilités par criticité par actif</w:t>
       </w:r>
-      <w:bookmarkEnd w:id="21"/>
+      <w:bookmarkEnd w:id="20"/>
     </w:p>
     <w:tbl>
       <w:tblPr>
@@ -7845,12 +7941,12 @@
       </w:tblPr>
       <w:tblGrid>
         <w:gridCol w:w="280"/>
-        <w:gridCol w:w="964"/>
+        <w:gridCol w:w="963"/>
         <w:gridCol w:w="38"/>
-        <w:gridCol w:w="1044"/>
+        <w:gridCol w:w="1045"/>
         <w:gridCol w:w="4874"/>
-        <w:gridCol w:w="1142"/>
-        <w:gridCol w:w="898"/>
+        <w:gridCol w:w="1143"/>
+        <w:gridCol w:w="897"/>
         <w:gridCol w:w="734"/>
       </w:tblGrid>
       <w:tr>
@@ -7899,7 +7995,7 @@
         </w:tc>
         <w:tc>
           <w:tcPr>
-            <w:tcW w:w="964" w:type="dxa"/>
+            <w:tcW w:w="963" w:type="dxa"/>
             <w:tcBorders/>
           </w:tcPr>
           <w:p>
@@ -7921,7 +8017,7 @@
         </w:tc>
         <w:tc>
           <w:tcPr>
-            <w:tcW w:w="8730" w:type="dxa"/>
+            <w:tcW w:w="8731" w:type="dxa"/>
             <w:gridSpan w:val="6"/>
             <w:tcBorders/>
           </w:tcPr>
@@ -8040,7 +8136,7 @@
         </w:tc>
         <w:tc>
           <w:tcPr>
-            <w:tcW w:w="1002" w:type="dxa"/>
+            <w:tcW w:w="1001" w:type="dxa"/>
             <w:gridSpan w:val="2"/>
             <w:tcBorders>
               <w:top w:val="single" w:sz="4" w:space="0" w:color="000000"/>
@@ -8074,7 +8170,7 @@
         </w:tc>
         <w:tc>
           <w:tcPr>
-            <w:tcW w:w="1044" w:type="dxa"/>
+            <w:tcW w:w="1045" w:type="dxa"/>
             <w:tcBorders>
               <w:top w:val="single" w:sz="4" w:space="0" w:color="000000"/>
               <w:left w:val="single" w:sz="4" w:space="0" w:color="000000"/>
@@ -8140,7 +8236,7 @@
         </w:tc>
         <w:tc>
           <w:tcPr>
-            <w:tcW w:w="1142" w:type="dxa"/>
+            <w:tcW w:w="1143" w:type="dxa"/>
             <w:tcBorders>
               <w:top w:val="single" w:sz="4" w:space="0" w:color="000000"/>
               <w:left w:val="single" w:sz="4" w:space="0" w:color="000000"/>
@@ -8174,7 +8270,7 @@
         </w:tc>
         <w:tc>
           <w:tcPr>
-            <w:tcW w:w="898" w:type="dxa"/>
+            <w:tcW w:w="897" w:type="dxa"/>
             <w:tcBorders>
               <w:top w:val="single" w:sz="4" w:space="0" w:color="000000"/>
               <w:left w:val="single" w:sz="4" w:space="0" w:color="000000"/>
@@ -8266,7 +8362,7 @@
         </w:tc>
         <w:tc>
           <w:tcPr>
-            <w:tcW w:w="1002" w:type="dxa"/>
+            <w:tcW w:w="1001" w:type="dxa"/>
             <w:gridSpan w:val="2"/>
             <w:tcBorders>
               <w:left w:val="single" w:sz="4" w:space="0" w:color="000000"/>
@@ -8307,7 +8403,7 @@
         </w:tc>
         <w:tc>
           <w:tcPr>
-            <w:tcW w:w="1044" w:type="dxa"/>
+            <w:tcW w:w="1045" w:type="dxa"/>
             <w:tcBorders>
               <w:left w:val="single" w:sz="4" w:space="0" w:color="000000"/>
               <w:bottom w:val="single" w:sz="4" w:space="0" w:color="000000"/>
@@ -8435,7 +8531,7 @@
         </w:tc>
         <w:tc>
           <w:tcPr>
-            <w:tcW w:w="1142" w:type="dxa"/>
+            <w:tcW w:w="1143" w:type="dxa"/>
             <w:tcBorders>
               <w:left w:val="single" w:sz="4" w:space="0" w:color="000000"/>
               <w:bottom w:val="single" w:sz="4" w:space="0" w:color="000000"/>
@@ -8481,7 +8577,7 @@
         </w:tc>
         <w:tc>
           <w:tcPr>
-            <w:tcW w:w="898" w:type="dxa"/>
+            <w:tcW w:w="897" w:type="dxa"/>
             <w:tcBorders>
               <w:left w:val="single" w:sz="4" w:space="0" w:color="000000"/>
               <w:bottom w:val="single" w:sz="4" w:space="0" w:color="000000"/>
@@ -8597,7 +8693,7 @@
         </w:tc>
         <w:tc>
           <w:tcPr>
-            <w:tcW w:w="1002" w:type="dxa"/>
+            <w:tcW w:w="1001" w:type="dxa"/>
             <w:gridSpan w:val="2"/>
             <w:tcBorders>
               <w:left w:val="single" w:sz="4" w:space="0" w:color="000000"/>
@@ -8638,7 +8734,7 @@
         </w:tc>
         <w:tc>
           <w:tcPr>
-            <w:tcW w:w="1044" w:type="dxa"/>
+            <w:tcW w:w="1045" w:type="dxa"/>
             <w:tcBorders>
               <w:left w:val="single" w:sz="4" w:space="0" w:color="000000"/>
               <w:bottom w:val="single" w:sz="4" w:space="0" w:color="000000"/>
@@ -8734,7 +8830,7 @@
         </w:tc>
         <w:tc>
           <w:tcPr>
-            <w:tcW w:w="1142" w:type="dxa"/>
+            <w:tcW w:w="1143" w:type="dxa"/>
             <w:tcBorders>
               <w:left w:val="single" w:sz="4" w:space="0" w:color="000000"/>
               <w:bottom w:val="single" w:sz="4" w:space="0" w:color="000000"/>
@@ -8780,7 +8876,7 @@
         </w:tc>
         <w:tc>
           <w:tcPr>
-            <w:tcW w:w="898" w:type="dxa"/>
+            <w:tcW w:w="897" w:type="dxa"/>
             <w:tcBorders>
               <w:left w:val="single" w:sz="4" w:space="0" w:color="000000"/>
               <w:bottom w:val="single" w:sz="4" w:space="0" w:color="000000"/>
@@ -8896,7 +8992,7 @@
         </w:tc>
         <w:tc>
           <w:tcPr>
-            <w:tcW w:w="1002" w:type="dxa"/>
+            <w:tcW w:w="1001" w:type="dxa"/>
             <w:gridSpan w:val="2"/>
             <w:tcBorders>
               <w:left w:val="single" w:sz="4" w:space="0" w:color="000000"/>
@@ -8937,7 +9033,7 @@
         </w:tc>
         <w:tc>
           <w:tcPr>
-            <w:tcW w:w="1044" w:type="dxa"/>
+            <w:tcW w:w="1045" w:type="dxa"/>
             <w:tcBorders>
               <w:left w:val="single" w:sz="4" w:space="0" w:color="000000"/>
               <w:bottom w:val="single" w:sz="4" w:space="0" w:color="000000"/>
@@ -9041,7 +9137,7 @@
         </w:tc>
         <w:tc>
           <w:tcPr>
-            <w:tcW w:w="1142" w:type="dxa"/>
+            <w:tcW w:w="1143" w:type="dxa"/>
             <w:tcBorders>
               <w:left w:val="single" w:sz="4" w:space="0" w:color="000000"/>
               <w:bottom w:val="single" w:sz="4" w:space="0" w:color="000000"/>
@@ -9087,7 +9183,7 @@
         </w:tc>
         <w:tc>
           <w:tcPr>
-            <w:tcW w:w="898" w:type="dxa"/>
+            <w:tcW w:w="897" w:type="dxa"/>
             <w:tcBorders>
               <w:left w:val="single" w:sz="4" w:space="0" w:color="000000"/>
               <w:bottom w:val="single" w:sz="4" w:space="0" w:color="000000"/>
@@ -9203,7 +9299,7 @@
         </w:tc>
         <w:tc>
           <w:tcPr>
-            <w:tcW w:w="1002" w:type="dxa"/>
+            <w:tcW w:w="1001" w:type="dxa"/>
             <w:gridSpan w:val="2"/>
             <w:tcBorders>
               <w:left w:val="single" w:sz="4" w:space="0" w:color="000000"/>
@@ -9244,7 +9340,7 @@
         </w:tc>
         <w:tc>
           <w:tcPr>
-            <w:tcW w:w="1044" w:type="dxa"/>
+            <w:tcW w:w="1045" w:type="dxa"/>
             <w:tcBorders>
               <w:left w:val="single" w:sz="4" w:space="0" w:color="000000"/>
               <w:bottom w:val="single" w:sz="4" w:space="0" w:color="000000"/>
@@ -9348,7 +9444,7 @@
         </w:tc>
         <w:tc>
           <w:tcPr>
-            <w:tcW w:w="1142" w:type="dxa"/>
+            <w:tcW w:w="1143" w:type="dxa"/>
             <w:tcBorders>
               <w:left w:val="single" w:sz="4" w:space="0" w:color="000000"/>
               <w:bottom w:val="single" w:sz="4" w:space="0" w:color="000000"/>
@@ -9394,7 +9490,7 @@
         </w:tc>
         <w:tc>
           <w:tcPr>
-            <w:tcW w:w="898" w:type="dxa"/>
+            <w:tcW w:w="897" w:type="dxa"/>
             <w:tcBorders>
               <w:left w:val="single" w:sz="4" w:space="0" w:color="000000"/>
               <w:bottom w:val="single" w:sz="4" w:space="0" w:color="000000"/>
@@ -9510,15 +9606,15 @@
           <w:lang w:val="en-US"/>
         </w:rPr>
       </w:r>
+      <w:bookmarkStart w:id="21" w:name="_GoBack"/>
       <w:bookmarkStart w:id="22" w:name="_GoBack"/>
-      <w:bookmarkStart w:id="23" w:name="_GoBack"/>
-      <w:bookmarkEnd w:id="23"/>
+      <w:bookmarkEnd w:id="22"/>
     </w:p>
     <w:sectPr>
-      <w:headerReference w:type="default" r:id="rId11"/>
-      <w:headerReference w:type="first" r:id="rId12"/>
-      <w:footerReference w:type="default" r:id="rId13"/>
-      <w:footerReference w:type="first" r:id="rId14"/>
+      <w:headerReference w:type="default" r:id="rId12"/>
+      <w:headerReference w:type="first" r:id="rId13"/>
+      <w:footerReference w:type="default" r:id="rId14"/>
+      <w:footerReference w:type="first" r:id="rId15"/>
       <w:type w:val="nextPage"/>
       <w:pgSz w:w="11906" w:h="16838"/>
       <w:pgMar w:left="1418" w:right="1418" w:gutter="0" w:header="284" w:top="1418" w:footer="0" w:bottom="1418"/>
@@ -9555,7 +9651,7 @@
           <wp:extent cx="7783195" cy="2059305"/>
           <wp:effectExtent l="0" t="0" r="0" b="0"/>
           <wp:wrapNone/>
-          <wp:docPr id="3" name="Image 10" descr=""/>
+          <wp:docPr id="4" name="Image 10" descr=""/>
           <wp:cNvGraphicFramePr>
             <a:graphicFrameLocks xmlns:a="http://schemas.openxmlformats.org/drawingml/2006/main" noChangeAspect="1"/>
           </wp:cNvGraphicFramePr>
@@ -9563,7 +9659,7 @@
             <a:graphicData uri="http://schemas.openxmlformats.org/drawingml/2006/picture">
               <pic:pic xmlns:pic="http://schemas.openxmlformats.org/drawingml/2006/picture">
                 <pic:nvPicPr>
-                  <pic:cNvPr id="3" name="Image 10" descr=""/>
+                  <pic:cNvPr id="4" name="Image 10" descr=""/>
                   <pic:cNvPicPr>
                     <a:picLocks noChangeAspect="1" noChangeArrowheads="1"/>
                   </pic:cNvPicPr>
@@ -9617,7 +9713,7 @@
       <w:rPr>
         <w:b/>
       </w:rPr>
-      <w:t>3</w:t>
+      <w:t>5</w:t>
     </w:r>
     <w:r>
       <w:rPr>
@@ -9760,7 +9856,7 @@
           <wp:extent cx="10687050" cy="3088640"/>
           <wp:effectExtent l="0" t="0" r="0" b="0"/>
           <wp:wrapNone/>
-          <wp:docPr id="5" name="Image 11" descr=""/>
+          <wp:docPr id="6" name="Image 11" descr=""/>
           <wp:cNvGraphicFramePr>
             <a:graphicFrameLocks xmlns:a="http://schemas.openxmlformats.org/drawingml/2006/main" noChangeAspect="1"/>
           </wp:cNvGraphicFramePr>
@@ -9768,7 +9864,7 @@
             <a:graphicData uri="http://schemas.openxmlformats.org/drawingml/2006/picture">
               <pic:pic xmlns:pic="http://schemas.openxmlformats.org/drawingml/2006/picture">
                 <pic:nvPicPr>
-                  <pic:cNvPr id="5" name="Image 11" descr=""/>
+                  <pic:cNvPr id="6" name="Image 11" descr=""/>
                   <pic:cNvPicPr>
                     <a:picLocks noChangeAspect="1" noChangeArrowheads="1"/>
                   </pic:cNvPicPr>
@@ -9965,7 +10061,7 @@
           <wp:extent cx="7783195" cy="2059305"/>
           <wp:effectExtent l="0" t="0" r="0" b="0"/>
           <wp:wrapNone/>
-          <wp:docPr id="9" name="Image 12" descr=""/>
+          <wp:docPr id="10" name="Image 12" descr=""/>
           <wp:cNvGraphicFramePr>
             <a:graphicFrameLocks xmlns:a="http://schemas.openxmlformats.org/drawingml/2006/main" noChangeAspect="1"/>
           </wp:cNvGraphicFramePr>
@@ -9973,7 +10069,7 @@
             <a:graphicData uri="http://schemas.openxmlformats.org/drawingml/2006/picture">
               <pic:pic xmlns:pic="http://schemas.openxmlformats.org/drawingml/2006/picture">
                 <pic:nvPicPr>
-                  <pic:cNvPr id="9" name="Image 12" descr=""/>
+                  <pic:cNvPr id="10" name="Image 12" descr=""/>
                   <pic:cNvPicPr>
                     <a:picLocks noChangeAspect="1" noChangeArrowheads="1"/>
                   </pic:cNvPicPr>
@@ -10126,15 +10222,15 @@
             <w:jc w:val="center"/>
             <w:rPr/>
           </w:pPr>
-          <w:bookmarkStart w:id="7" w:name="_Hlk148093878"/>
-          <w:bookmarkEnd w:id="7"/>
+          <w:bookmarkStart w:id="6" w:name="_Hlk148093878"/>
+          <w:bookmarkEnd w:id="6"/>
           <w:r>
             <w:rPr/>
             <w:drawing>
               <wp:inline distT="0" distB="0" distL="0" distR="0">
                 <wp:extent cx="981075" cy="533400"/>
                 <wp:effectExtent l="0" t="0" r="0" b="0"/>
-                <wp:docPr id="2" name="Picture 1168777940" descr=""/>
+                <wp:docPr id="3" name="Picture 1168777940" descr=""/>
                 <wp:cNvGraphicFramePr>
                   <a:graphicFrameLocks xmlns:a="http://schemas.openxmlformats.org/drawingml/2006/main" noChangeAspect="1"/>
                 </wp:cNvGraphicFramePr>
@@ -10142,7 +10238,7 @@
                   <a:graphicData uri="http://schemas.openxmlformats.org/drawingml/2006/picture">
                     <pic:pic xmlns:pic="http://schemas.openxmlformats.org/drawingml/2006/picture">
                       <pic:nvPicPr>
-                        <pic:cNvPr id="2" name="Picture 1168777940" descr=""/>
+                        <pic:cNvPr id="3" name="Picture 1168777940" descr=""/>
                         <pic:cNvPicPr>
                           <a:picLocks noChangeAspect="1" noChangeArrowheads="1"/>
                         </pic:cNvPicPr>
@@ -10336,9 +10432,9 @@
           <w:r>
             <w:rPr/>
           </w:r>
+          <w:bookmarkStart w:id="7" w:name="_Hlk148093878_Copie_1"/>
           <w:bookmarkStart w:id="8" w:name="_Hlk148093878_Copie_1"/>
-          <w:bookmarkStart w:id="9" w:name="_Hlk148093878_Copie_1"/>
-          <w:bookmarkEnd w:id="9"/>
+          <w:bookmarkEnd w:id="8"/>
         </w:p>
       </w:tc>
     </w:tr>
@@ -10511,7 +10607,7 @@
               <wp:inline distT="0" distB="0" distL="0" distR="0">
                 <wp:extent cx="981075" cy="533400"/>
                 <wp:effectExtent l="0" t="0" r="0" b="0"/>
-                <wp:docPr id="4" name="Picture 1986186754" descr=""/>
+                <wp:docPr id="5" name="Picture 1986186754" descr=""/>
                 <wp:cNvGraphicFramePr>
                   <a:graphicFrameLocks xmlns:a="http://schemas.openxmlformats.org/drawingml/2006/main" noChangeAspect="1"/>
                 </wp:cNvGraphicFramePr>
@@ -10519,7 +10615,7 @@
                   <a:graphicData uri="http://schemas.openxmlformats.org/drawingml/2006/picture">
                     <pic:pic xmlns:pic="http://schemas.openxmlformats.org/drawingml/2006/picture">
                       <pic:nvPicPr>
-                        <pic:cNvPr id="4" name="Picture 1986186754" descr=""/>
+                        <pic:cNvPr id="5" name="Picture 1986186754" descr=""/>
                         <pic:cNvPicPr>
                           <a:picLocks noChangeAspect="1" noChangeArrowheads="1"/>
                         </pic:cNvPicPr>
@@ -10793,7 +10889,7 @@
               <wp:inline distT="0" distB="0" distL="0" distR="0">
                 <wp:extent cx="981075" cy="533400"/>
                 <wp:effectExtent l="0" t="0" r="0" b="0"/>
-                <wp:docPr id="6" name="Picture 446571207" descr=""/>
+                <wp:docPr id="7" name="Picture 446571207" descr=""/>
                 <wp:cNvGraphicFramePr>
                   <a:graphicFrameLocks xmlns:a="http://schemas.openxmlformats.org/drawingml/2006/main" noChangeAspect="1"/>
                 </wp:cNvGraphicFramePr>
@@ -10801,7 +10897,7 @@
                   <a:graphicData uri="http://schemas.openxmlformats.org/drawingml/2006/picture">
                     <pic:pic xmlns:pic="http://schemas.openxmlformats.org/drawingml/2006/picture">
                       <pic:nvPicPr>
-                        <pic:cNvPr id="6" name="Picture 446571207" descr=""/>
+                        <pic:cNvPr id="7" name="Picture 446571207" descr=""/>
                         <pic:cNvPicPr>
                           <a:picLocks noChangeAspect="1" noChangeArrowheads="1"/>
                         </pic:cNvPicPr>
@@ -11018,7 +11114,7 @@
           <wp:extent cx="7783195" cy="2059305"/>
           <wp:effectExtent l="0" t="0" r="0" b="0"/>
           <wp:wrapNone/>
-          <wp:docPr id="7" name="Image 13" descr=""/>
+          <wp:docPr id="8" name="Image 13" descr=""/>
           <wp:cNvGraphicFramePr>
             <a:graphicFrameLocks xmlns:a="http://schemas.openxmlformats.org/drawingml/2006/main" noChangeAspect="1"/>
           </wp:cNvGraphicFramePr>
@@ -11026,7 +11122,7 @@
             <a:graphicData uri="http://schemas.openxmlformats.org/drawingml/2006/picture">
               <pic:pic xmlns:pic="http://schemas.openxmlformats.org/drawingml/2006/picture">
                 <pic:nvPicPr>
-                  <pic:cNvPr id="7" name="Image 13" descr=""/>
+                  <pic:cNvPr id="8" name="Image 13" descr=""/>
                   <pic:cNvPicPr>
                     <a:picLocks noChangeAspect="1" noChangeArrowheads="1"/>
                   </pic:cNvPicPr>
@@ -11115,7 +11211,7 @@
               <wp:inline distT="0" distB="0" distL="0" distR="0">
                 <wp:extent cx="981075" cy="533400"/>
                 <wp:effectExtent l="0" t="0" r="0" b="0"/>
-                <wp:docPr id="8" name="Picture 48601935" descr=""/>
+                <wp:docPr id="9" name="Picture 48601935" descr=""/>
                 <wp:cNvGraphicFramePr>
                   <a:graphicFrameLocks xmlns:a="http://schemas.openxmlformats.org/drawingml/2006/main" noChangeAspect="1"/>
                 </wp:cNvGraphicFramePr>
@@ -11123,7 +11219,7 @@
                   <a:graphicData uri="http://schemas.openxmlformats.org/drawingml/2006/picture">
                     <pic:pic xmlns:pic="http://schemas.openxmlformats.org/drawingml/2006/picture">
                       <pic:nvPicPr>
-                        <pic:cNvPr id="8" name="Picture 48601935" descr=""/>
+                        <pic:cNvPr id="9" name="Picture 48601935" descr=""/>
                         <pic:cNvPicPr>
                           <a:picLocks noChangeAspect="1" noChangeArrowheads="1"/>
                         </pic:cNvPicPr>
@@ -12373,7 +12469,7 @@
       <w:jc w:val="left"/>
     </w:pPr>
     <w:rPr>
-      <w:rFonts w:cs="Calibri" w:ascii="Calibri" w:hAnsi="Calibri" w:eastAsia="Calibri" w:asciiTheme="minorHAnsi" w:eastAsiaTheme="minorHAnsi" w:hAnsiTheme="minorHAnsi"/>
+      <w:rFonts w:ascii="Calibri" w:hAnsi="Calibri" w:eastAsia="Calibri" w:cs="Calibri" w:asciiTheme="minorHAnsi" w:eastAsiaTheme="minorHAnsi" w:hAnsiTheme="minorHAnsi"/>
       <w:color w:val="auto"/>
       <w:kern w:val="0"/>
       <w:sz w:val="22"/>
@@ -13071,7 +13167,7 @@
       <w:jc w:val="left"/>
     </w:pPr>
     <w:rPr>
-      <w:rFonts w:cs="Calibri" w:ascii="Calibri" w:hAnsi="Calibri" w:eastAsia="Calibri" w:asciiTheme="minorHAnsi" w:eastAsiaTheme="minorHAnsi" w:hAnsiTheme="minorHAnsi"/>
+      <w:rFonts w:ascii="Calibri" w:hAnsi="Calibri" w:eastAsia="Calibri" w:cs="Calibri" w:asciiTheme="minorHAnsi" w:eastAsiaTheme="minorHAnsi" w:hAnsiTheme="minorHAnsi"/>
       <w:color w:val="auto"/>
       <w:kern w:val="0"/>
       <w:sz w:val="22"/>

</xml_diff>